<commit_message>
Update: Se Actualizan Documentos
</commit_message>
<xml_diff>
--- a/5-Implementación/01- Informe_Técnico/01- Informe Técnico.docx
+++ b/5-Implementación/01- Informe_Técnico/01- Informe Técnico.docx
@@ -1,6 +1,6 @@
 
 <file path=word/document.xml><?xml version="1.0" encoding="utf-8"?>
-<w:document xmlns:wpc="http://schemas.microsoft.com/office/word/2010/wordprocessingCanvas" xmlns:cx="http://schemas.microsoft.com/office/drawing/2014/chartex" xmlns:mc="http://schemas.openxmlformats.org/markup-compatibility/2006" xmlns:o="urn:schemas-microsoft-com:office:office" xmlns:r="http://schemas.openxmlformats.org/officeDocument/2006/relationships" xmlns:m="http://schemas.openxmlformats.org/officeDocument/2006/math" xmlns:v="urn:schemas-microsoft-com:vml" xmlns:wp14="http://schemas.microsoft.com/office/word/2010/wordprocessingDrawing" xmlns:wp="http://schemas.openxmlformats.org/drawingml/2006/wordprocessingDrawing" xmlns:w10="urn:schemas-microsoft-com:office:word" xmlns:w="http://schemas.openxmlformats.org/wordprocessingml/2006/main" xmlns:w14="http://schemas.microsoft.com/office/word/2010/wordml" xmlns:w15="http://schemas.microsoft.com/office/word/2012/wordml" xmlns:w16se="http://schemas.microsoft.com/office/word/2015/wordml/symex" xmlns:wpg="http://schemas.microsoft.com/office/word/2010/wordprocessingGroup" xmlns:wpi="http://schemas.microsoft.com/office/word/2010/wordprocessingInk" xmlns:wne="http://schemas.microsoft.com/office/word/2006/wordml" xmlns:wps="http://schemas.microsoft.com/office/word/2010/wordprocessingShape" mc:Ignorable="w14 w15 w16se wp14">
+<w:document xmlns:wpc="http://schemas.microsoft.com/office/word/2010/wordprocessingCanvas" xmlns:cx="http://schemas.microsoft.com/office/drawing/2014/chartex" xmlns:cx1="http://schemas.microsoft.com/office/drawing/2015/9/8/chartex" xmlns:cx2="http://schemas.microsoft.com/office/drawing/2015/10/21/chartex" xmlns:cx3="http://schemas.microsoft.com/office/drawing/2016/5/9/chartex" xmlns:cx4="http://schemas.microsoft.com/office/drawing/2016/5/10/chartex" xmlns:cx5="http://schemas.microsoft.com/office/drawing/2016/5/11/chartex" xmlns:cx6="http://schemas.microsoft.com/office/drawing/2016/5/12/chartex" xmlns:cx7="http://schemas.microsoft.com/office/drawing/2016/5/13/chartex" xmlns:cx8="http://schemas.microsoft.com/office/drawing/2016/5/14/chartex" xmlns:mc="http://schemas.openxmlformats.org/markup-compatibility/2006" xmlns:aink="http://schemas.microsoft.com/office/drawing/2016/ink" xmlns:am3d="http://schemas.microsoft.com/office/drawing/2017/model3d" xmlns:o="urn:schemas-microsoft-com:office:office" xmlns:r="http://schemas.openxmlformats.org/officeDocument/2006/relationships" xmlns:m="http://schemas.openxmlformats.org/officeDocument/2006/math" xmlns:v="urn:schemas-microsoft-com:vml" xmlns:wp14="http://schemas.microsoft.com/office/word/2010/wordprocessingDrawing" xmlns:wp="http://schemas.openxmlformats.org/drawingml/2006/wordprocessingDrawing" xmlns:w10="urn:schemas-microsoft-com:office:word" xmlns:w="http://schemas.openxmlformats.org/wordprocessingml/2006/main" xmlns:w14="http://schemas.microsoft.com/office/word/2010/wordml" xmlns:w15="http://schemas.microsoft.com/office/word/2012/wordml" xmlns:w16cex="http://schemas.microsoft.com/office/word/2018/wordml/cex" xmlns:w16cid="http://schemas.microsoft.com/office/word/2016/wordml/cid" xmlns:w16="http://schemas.microsoft.com/office/word/2018/wordml" xmlns:w16se="http://schemas.microsoft.com/office/word/2015/wordml/symex" xmlns:wpg="http://schemas.microsoft.com/office/word/2010/wordprocessingGroup" xmlns:wpi="http://schemas.microsoft.com/office/word/2010/wordprocessingInk" xmlns:wne="http://schemas.microsoft.com/office/word/2006/wordml" xmlns:wps="http://schemas.microsoft.com/office/word/2010/wordprocessingShape" mc:Ignorable="w14 w15 w16se w16cid w16 w16cex wp14">
   <w:body>
     <w:p>
       <w:pPr>
@@ -689,31 +689,7 @@
           <w:szCs w:val="24"/>
           <w:highlight w:val="white"/>
         </w:rPr>
-        <w:t xml:space="preserve">AV. 1 De </w:t>
-      </w:r>
-      <w:proofErr w:type="gramStart"/>
-      <w:r>
-        <w:rPr>
-          <w:rFonts w:ascii="Times New Roman" w:eastAsia="Times New Roman" w:hAnsi="Times New Roman" w:cs="Times New Roman"/>
-          <w:b/>
-          <w:color w:val="222222"/>
-          <w:sz w:val="24"/>
-          <w:szCs w:val="24"/>
-          <w:highlight w:val="white"/>
-        </w:rPr>
-        <w:t>Mayo</w:t>
-      </w:r>
-      <w:proofErr w:type="gramEnd"/>
-      <w:r>
-        <w:rPr>
-          <w:rFonts w:ascii="Times New Roman" w:eastAsia="Times New Roman" w:hAnsi="Times New Roman" w:cs="Times New Roman"/>
-          <w:b/>
-          <w:color w:val="222222"/>
-          <w:sz w:val="24"/>
-          <w:szCs w:val="24"/>
-          <w:highlight w:val="white"/>
-        </w:rPr>
-        <w:t xml:space="preserve"> #33-98, BOGOTÁ</w:t>
+        <w:t>AV. 1 De Mayo #33-98, BOGOTÁ</w:t>
       </w:r>
       <w:r>
         <w:rPr>
@@ -912,7 +888,6 @@
           <w:sz w:val="24"/>
           <w:szCs w:val="24"/>
         </w:rPr>
-        <w:lastRenderedPageBreak/>
         <w:t>Índice</w:t>
       </w:r>
     </w:p>
@@ -2720,25 +2695,7 @@
           <w:sz w:val="24"/>
           <w:szCs w:val="24"/>
         </w:rPr>
-        <w:t xml:space="preserve">Bogotá, 06 de </w:t>
-      </w:r>
-      <w:proofErr w:type="gramStart"/>
-      <w:r>
-        <w:rPr>
-          <w:rFonts w:ascii="Times New Roman" w:eastAsia="Times New Roman" w:hAnsi="Times New Roman" w:cs="Times New Roman"/>
-          <w:sz w:val="24"/>
-          <w:szCs w:val="24"/>
-        </w:rPr>
-        <w:t>Febrero</w:t>
-      </w:r>
-      <w:proofErr w:type="gramEnd"/>
-      <w:r>
-        <w:rPr>
-          <w:rFonts w:ascii="Times New Roman" w:eastAsia="Times New Roman" w:hAnsi="Times New Roman" w:cs="Times New Roman"/>
-          <w:sz w:val="24"/>
-          <w:szCs w:val="24"/>
-        </w:rPr>
-        <w:t xml:space="preserve"> del 2020</w:t>
+        <w:t>Bogotá, 06 de Febrero del 2020</w:t>
       </w:r>
     </w:p>
     <w:p>
@@ -2852,6 +2809,72 @@
     </w:p>
     <w:p>
       <w:pPr>
+        <w:spacing w:before="0" w:line="240" w:lineRule="auto"/>
+        <w:ind w:left="2880"/>
+        <w:rPr>
+          <w:rFonts w:ascii="Times New Roman" w:eastAsia="Times New Roman" w:hAnsi="Times New Roman" w:cs="Times New Roman"/>
+          <w:sz w:val="24"/>
+          <w:szCs w:val="24"/>
+        </w:rPr>
+      </w:pPr>
+    </w:p>
+    <w:p>
+      <w:pPr>
+        <w:spacing w:before="0" w:line="240" w:lineRule="auto"/>
+        <w:ind w:left="2880"/>
+        <w:rPr>
+          <w:rFonts w:ascii="Times New Roman" w:eastAsia="Times New Roman" w:hAnsi="Times New Roman" w:cs="Times New Roman"/>
+          <w:sz w:val="24"/>
+          <w:szCs w:val="24"/>
+        </w:rPr>
+      </w:pPr>
+    </w:p>
+    <w:p>
+      <w:pPr>
+        <w:spacing w:before="0" w:line="240" w:lineRule="auto"/>
+        <w:ind w:left="2880"/>
+        <w:rPr>
+          <w:rFonts w:ascii="Times New Roman" w:eastAsia="Times New Roman" w:hAnsi="Times New Roman" w:cs="Times New Roman"/>
+          <w:sz w:val="24"/>
+          <w:szCs w:val="24"/>
+        </w:rPr>
+      </w:pPr>
+    </w:p>
+    <w:p>
+      <w:pPr>
+        <w:spacing w:before="0" w:line="240" w:lineRule="auto"/>
+        <w:ind w:left="2880"/>
+        <w:rPr>
+          <w:rFonts w:ascii="Times New Roman" w:eastAsia="Times New Roman" w:hAnsi="Times New Roman" w:cs="Times New Roman"/>
+          <w:sz w:val="24"/>
+          <w:szCs w:val="24"/>
+        </w:rPr>
+      </w:pPr>
+    </w:p>
+    <w:p>
+      <w:pPr>
+        <w:spacing w:before="0" w:line="240" w:lineRule="auto"/>
+        <w:ind w:left="2880"/>
+        <w:rPr>
+          <w:rFonts w:ascii="Times New Roman" w:eastAsia="Times New Roman" w:hAnsi="Times New Roman" w:cs="Times New Roman"/>
+          <w:sz w:val="24"/>
+          <w:szCs w:val="24"/>
+        </w:rPr>
+      </w:pPr>
+    </w:p>
+    <w:p>
+      <w:pPr>
+        <w:spacing w:before="0" w:line="240" w:lineRule="auto"/>
+        <w:ind w:left="2880"/>
+        <w:rPr>
+          <w:rFonts w:ascii="Times New Roman" w:eastAsia="Times New Roman" w:hAnsi="Times New Roman" w:cs="Times New Roman"/>
+          <w:sz w:val="24"/>
+          <w:szCs w:val="24"/>
+        </w:rPr>
+      </w:pPr>
+    </w:p>
+    <w:p>
+      <w:pPr>
         <w:numPr>
           <w:ilvl w:val="0"/>
           <w:numId w:val="2"/>
@@ -2923,36 +2946,6 @@
     <w:p>
       <w:pPr>
         <w:spacing w:before="0" w:line="240" w:lineRule="auto"/>
-        <w:rPr>
-          <w:rFonts w:ascii="Times New Roman" w:eastAsia="Times New Roman" w:hAnsi="Times New Roman" w:cs="Times New Roman"/>
-          <w:sz w:val="24"/>
-          <w:szCs w:val="24"/>
-        </w:rPr>
-      </w:pPr>
-    </w:p>
-    <w:p>
-      <w:pPr>
-        <w:spacing w:before="0" w:line="240" w:lineRule="auto"/>
-        <w:rPr>
-          <w:rFonts w:ascii="Times New Roman" w:eastAsia="Times New Roman" w:hAnsi="Times New Roman" w:cs="Times New Roman"/>
-          <w:sz w:val="24"/>
-          <w:szCs w:val="24"/>
-        </w:rPr>
-      </w:pPr>
-    </w:p>
-    <w:p>
-      <w:pPr>
-        <w:spacing w:before="0" w:line="240" w:lineRule="auto"/>
-        <w:rPr>
-          <w:rFonts w:ascii="Times New Roman" w:eastAsia="Times New Roman" w:hAnsi="Times New Roman" w:cs="Times New Roman"/>
-          <w:sz w:val="24"/>
-          <w:szCs w:val="24"/>
-        </w:rPr>
-      </w:pPr>
-    </w:p>
-    <w:p>
-      <w:pPr>
-        <w:spacing w:before="0" w:line="240" w:lineRule="auto"/>
         <w:ind w:left="3600"/>
         <w:rPr>
           <w:rFonts w:ascii="Times New Roman" w:eastAsia="Times New Roman" w:hAnsi="Times New Roman" w:cs="Times New Roman"/>
@@ -2982,7 +2975,6 @@
           <w:sz w:val="24"/>
           <w:szCs w:val="24"/>
         </w:rPr>
-        <w:lastRenderedPageBreak/>
         <w:t>ANÁLISIS COMPARATIVO TÉCNICO:</w:t>
       </w:r>
     </w:p>
@@ -3184,8 +3176,6 @@
           <w:szCs w:val="24"/>
         </w:rPr>
       </w:pPr>
-      <w:bookmarkStart w:id="0" w:name="_GoBack"/>
-      <w:bookmarkEnd w:id="0"/>
     </w:p>
     <w:p>
       <w:pPr>
@@ -3574,58 +3564,20 @@
     <w:p>
       <w:pPr>
         <w:spacing w:before="0" w:line="240" w:lineRule="auto"/>
-        <w:ind w:left="2834"/>
-        <w:rPr>
-          <w:rFonts w:ascii="Times New Roman" w:eastAsia="Times New Roman" w:hAnsi="Times New Roman" w:cs="Times New Roman"/>
-          <w:b/>
-          <w:sz w:val="24"/>
-          <w:szCs w:val="24"/>
-        </w:rPr>
-      </w:pPr>
-    </w:p>
-    <w:p>
-      <w:pPr>
-        <w:spacing w:before="0" w:line="240" w:lineRule="auto"/>
-        <w:ind w:left="2834"/>
-        <w:rPr>
-          <w:rFonts w:ascii="Times New Roman" w:eastAsia="Times New Roman" w:hAnsi="Times New Roman" w:cs="Times New Roman"/>
-          <w:b/>
-          <w:sz w:val="24"/>
-          <w:szCs w:val="24"/>
-        </w:rPr>
-      </w:pPr>
-    </w:p>
-    <w:p>
-      <w:pPr>
-        <w:spacing w:before="0" w:line="240" w:lineRule="auto"/>
-        <w:ind w:left="2834"/>
-        <w:rPr>
-          <w:rFonts w:ascii="Times New Roman" w:eastAsia="Times New Roman" w:hAnsi="Times New Roman" w:cs="Times New Roman"/>
-          <w:b/>
-          <w:sz w:val="24"/>
-          <w:szCs w:val="24"/>
-        </w:rPr>
-      </w:pPr>
-    </w:p>
-    <w:p>
-      <w:pPr>
-        <w:spacing w:before="0" w:line="240" w:lineRule="auto"/>
-        <w:ind w:left="2834"/>
-        <w:rPr>
-          <w:rFonts w:ascii="Times New Roman" w:eastAsia="Times New Roman" w:hAnsi="Times New Roman" w:cs="Times New Roman"/>
-          <w:b/>
-          <w:sz w:val="24"/>
-          <w:szCs w:val="24"/>
-        </w:rPr>
-      </w:pPr>
-    </w:p>
-    <w:p>
-      <w:pPr>
-        <w:spacing w:before="0" w:line="240" w:lineRule="auto"/>
-        <w:ind w:left="2834"/>
-        <w:rPr>
-          <w:rFonts w:ascii="Times New Roman" w:eastAsia="Times New Roman" w:hAnsi="Times New Roman" w:cs="Times New Roman"/>
-          <w:b/>
+        <w:ind w:left="2880"/>
+        <w:rPr>
+          <w:rFonts w:ascii="Times New Roman" w:eastAsia="Times New Roman" w:hAnsi="Times New Roman" w:cs="Times New Roman"/>
+          <w:sz w:val="24"/>
+          <w:szCs w:val="24"/>
+        </w:rPr>
+      </w:pPr>
+    </w:p>
+    <w:p>
+      <w:pPr>
+        <w:spacing w:before="0" w:line="240" w:lineRule="auto"/>
+        <w:ind w:left="2880"/>
+        <w:rPr>
+          <w:rFonts w:ascii="Times New Roman" w:eastAsia="Times New Roman" w:hAnsi="Times New Roman" w:cs="Times New Roman"/>
           <w:sz w:val="24"/>
           <w:szCs w:val="24"/>
         </w:rPr>
@@ -3703,7 +3655,6 @@
                 <w:sz w:val="24"/>
                 <w:szCs w:val="24"/>
               </w:rPr>
-              <w:lastRenderedPageBreak/>
               <w:t>Item</w:t>
             </w:r>
           </w:p>
@@ -4644,7 +4595,39 @@
                 <w:sz w:val="24"/>
                 <w:szCs w:val="24"/>
               </w:rPr>
-              <w:t>Debe contar el aplicativo con un  uso sencillo  e intuitivo.</w:t>
+              <w:t xml:space="preserve">Debe contar el aplicativo con </w:t>
+            </w:r>
+            <w:r>
+              <w:rPr>
+                <w:rFonts w:ascii="Times New Roman" w:eastAsia="Times New Roman" w:hAnsi="Times New Roman" w:cs="Times New Roman"/>
+                <w:sz w:val="24"/>
+                <w:szCs w:val="24"/>
+              </w:rPr>
+              <w:t>un uso</w:t>
+            </w:r>
+            <w:r>
+              <w:rPr>
+                <w:rFonts w:ascii="Times New Roman" w:eastAsia="Times New Roman" w:hAnsi="Times New Roman" w:cs="Times New Roman"/>
+                <w:sz w:val="24"/>
+                <w:szCs w:val="24"/>
+              </w:rPr>
+              <w:t xml:space="preserve"> </w:t>
+            </w:r>
+            <w:r>
+              <w:rPr>
+                <w:rFonts w:ascii="Times New Roman" w:eastAsia="Times New Roman" w:hAnsi="Times New Roman" w:cs="Times New Roman"/>
+                <w:sz w:val="24"/>
+                <w:szCs w:val="24"/>
+              </w:rPr>
+              <w:t>sencillo e</w:t>
+            </w:r>
+            <w:r>
+              <w:rPr>
+                <w:rFonts w:ascii="Times New Roman" w:eastAsia="Times New Roman" w:hAnsi="Times New Roman" w:cs="Times New Roman"/>
+                <w:sz w:val="24"/>
+                <w:szCs w:val="24"/>
+              </w:rPr>
+              <w:t xml:space="preserve"> intuitivo.</w:t>
             </w:r>
           </w:p>
         </w:tc>
@@ -5121,32 +5104,12 @@
     <w:p>
       <w:pPr>
         <w:spacing w:before="0" w:line="240" w:lineRule="auto"/>
-        <w:ind w:left="283"/>
-        <w:rPr>
-          <w:rFonts w:ascii="Times New Roman" w:eastAsia="Times New Roman" w:hAnsi="Times New Roman" w:cs="Times New Roman"/>
-          <w:sz w:val="24"/>
-          <w:szCs w:val="24"/>
-        </w:rPr>
-      </w:pPr>
-    </w:p>
-    <w:p>
-      <w:pPr>
-        <w:spacing w:before="0" w:line="240" w:lineRule="auto"/>
-        <w:ind w:left="2880"/>
-        <w:rPr>
-          <w:rFonts w:ascii="Times New Roman" w:eastAsia="Times New Roman" w:hAnsi="Times New Roman" w:cs="Times New Roman"/>
-          <w:sz w:val="24"/>
-          <w:szCs w:val="24"/>
-        </w:rPr>
-      </w:pPr>
-      <w:r>
-        <w:rPr>
-          <w:rFonts w:ascii="Times New Roman" w:eastAsia="Times New Roman" w:hAnsi="Times New Roman" w:cs="Times New Roman"/>
-          <w:sz w:val="24"/>
-          <w:szCs w:val="24"/>
-        </w:rPr>
-        <w:t xml:space="preserve"> </w:t>
-      </w:r>
+        <w:rPr>
+          <w:rFonts w:ascii="Times New Roman" w:eastAsia="Times New Roman" w:hAnsi="Times New Roman" w:cs="Times New Roman"/>
+          <w:sz w:val="24"/>
+          <w:szCs w:val="24"/>
+        </w:rPr>
+      </w:pPr>
     </w:p>
     <w:p>
       <w:pPr>
@@ -6693,7 +6656,23 @@
                 <w:sz w:val="24"/>
                 <w:szCs w:val="24"/>
               </w:rPr>
-              <w:t>Debe permitir la creación, modificación, eliminación y lectura  de objetos en la base de datos según convenga.</w:t>
+              <w:t xml:space="preserve">Debe permitir la creación, modificación, eliminación y </w:t>
+            </w:r>
+            <w:r>
+              <w:rPr>
+                <w:rFonts w:ascii="Times New Roman" w:eastAsia="Times New Roman" w:hAnsi="Times New Roman" w:cs="Times New Roman"/>
+                <w:sz w:val="24"/>
+                <w:szCs w:val="24"/>
+              </w:rPr>
+              <w:t>lectura de</w:t>
+            </w:r>
+            <w:r>
+              <w:rPr>
+                <w:rFonts w:ascii="Times New Roman" w:eastAsia="Times New Roman" w:hAnsi="Times New Roman" w:cs="Times New Roman"/>
+                <w:sz w:val="24"/>
+                <w:szCs w:val="24"/>
+              </w:rPr>
+              <w:t xml:space="preserve"> objetos en la base de datos según convenga.</w:t>
             </w:r>
           </w:p>
         </w:tc>
@@ -8513,7 +8492,6 @@
           <w:sz w:val="24"/>
           <w:szCs w:val="24"/>
         </w:rPr>
-        <w:lastRenderedPageBreak/>
         <w:t>ANÁLISIS COMPARATIVO COSTO-BENEFICIO</w:t>
       </w:r>
     </w:p>
@@ -9027,7 +9005,7 @@
                 <w:sz w:val="24"/>
                 <w:szCs w:val="24"/>
               </w:rPr>
-              <w:t>Aplica</w:t>
+              <w:t>No Aplica</w:t>
             </w:r>
           </w:p>
         </w:tc>
@@ -9134,27 +9112,20 @@
                 <w:between w:val="nil"/>
               </w:pBdr>
               <w:spacing w:before="0" w:line="240" w:lineRule="auto"/>
-              <w:rPr>
-                <w:rFonts w:ascii="Times New Roman" w:eastAsia="Times New Roman" w:hAnsi="Times New Roman" w:cs="Times New Roman"/>
-                <w:sz w:val="24"/>
-                <w:szCs w:val="24"/>
-              </w:rPr>
-            </w:pPr>
-            <w:r>
-              <w:rPr>
-                <w:rFonts w:ascii="Times New Roman" w:eastAsia="Times New Roman" w:hAnsi="Times New Roman" w:cs="Times New Roman"/>
-                <w:sz w:val="24"/>
-                <w:szCs w:val="24"/>
-              </w:rPr>
-              <w:t xml:space="preserve">                      </w:t>
-            </w:r>
-            <w:r>
-              <w:rPr>
-                <w:rFonts w:ascii="Times New Roman" w:eastAsia="Times New Roman" w:hAnsi="Times New Roman" w:cs="Times New Roman"/>
-                <w:sz w:val="24"/>
-                <w:szCs w:val="24"/>
-              </w:rPr>
-              <w:t>Aplica</w:t>
+              <w:jc w:val="center"/>
+              <w:rPr>
+                <w:rFonts w:ascii="Times New Roman" w:eastAsia="Times New Roman" w:hAnsi="Times New Roman" w:cs="Times New Roman"/>
+                <w:sz w:val="24"/>
+                <w:szCs w:val="24"/>
+              </w:rPr>
+            </w:pPr>
+            <w:r>
+              <w:rPr>
+                <w:rFonts w:ascii="Times New Roman" w:eastAsia="Times New Roman" w:hAnsi="Times New Roman" w:cs="Times New Roman"/>
+                <w:sz w:val="24"/>
+                <w:szCs w:val="24"/>
+              </w:rPr>
+              <w:t>No Aplica</w:t>
             </w:r>
           </w:p>
         </w:tc>
@@ -9261,12 +9232,21 @@
                 <w:between w:val="nil"/>
               </w:pBdr>
               <w:spacing w:before="0" w:line="240" w:lineRule="auto"/>
-              <w:rPr>
-                <w:rFonts w:ascii="Times New Roman" w:eastAsia="Times New Roman" w:hAnsi="Times New Roman" w:cs="Times New Roman"/>
-                <w:sz w:val="24"/>
-                <w:szCs w:val="24"/>
-              </w:rPr>
-            </w:pPr>
+              <w:jc w:val="center"/>
+              <w:rPr>
+                <w:rFonts w:ascii="Times New Roman" w:eastAsia="Times New Roman" w:hAnsi="Times New Roman" w:cs="Times New Roman"/>
+                <w:sz w:val="24"/>
+                <w:szCs w:val="24"/>
+              </w:rPr>
+            </w:pPr>
+            <w:r>
+              <w:rPr>
+                <w:rFonts w:ascii="Times New Roman" w:eastAsia="Times New Roman" w:hAnsi="Times New Roman" w:cs="Times New Roman"/>
+                <w:sz w:val="24"/>
+                <w:szCs w:val="24"/>
+              </w:rPr>
+              <w:t>No Aplica</w:t>
+            </w:r>
           </w:p>
         </w:tc>
       </w:tr>
@@ -9981,7 +9961,7 @@
                 <w:sz w:val="24"/>
                 <w:szCs w:val="24"/>
               </w:rPr>
-              <w:t>30.000</w:t>
+              <w:t>No Aplica</w:t>
             </w:r>
           </w:p>
         </w:tc>
@@ -10107,17 +10087,6 @@
         </w:tc>
       </w:tr>
     </w:tbl>
-    <w:p>
-      <w:pPr>
-        <w:spacing w:before="0" w:line="240" w:lineRule="auto"/>
-        <w:ind w:left="4320"/>
-        <w:rPr>
-          <w:rFonts w:ascii="Times New Roman" w:eastAsia="Times New Roman" w:hAnsi="Times New Roman" w:cs="Times New Roman"/>
-          <w:sz w:val="24"/>
-          <w:szCs w:val="24"/>
-        </w:rPr>
-      </w:pPr>
-    </w:p>
     <w:p>
       <w:pPr>
         <w:spacing w:before="0" w:line="240" w:lineRule="auto"/>
@@ -10494,7 +10463,7 @@
                 <w:sz w:val="24"/>
                 <w:szCs w:val="24"/>
               </w:rPr>
-              <w:t>No Aplica</w:t>
+              <w:t xml:space="preserve"> Aplica</w:t>
             </w:r>
           </w:p>
         </w:tc>
@@ -10593,7 +10562,7 @@
                 <w:sz w:val="24"/>
                 <w:szCs w:val="24"/>
               </w:rPr>
-              <w:t>No Aplica</w:t>
+              <w:t xml:space="preserve"> Aplica</w:t>
             </w:r>
           </w:p>
         </w:tc>
@@ -10692,7 +10661,7 @@
                 <w:sz w:val="24"/>
                 <w:szCs w:val="24"/>
               </w:rPr>
-              <w:t>No Aplica</w:t>
+              <w:t xml:space="preserve"> Aplica</w:t>
             </w:r>
           </w:p>
         </w:tc>
@@ -10794,7 +10763,7 @@
                 <w:sz w:val="24"/>
                 <w:szCs w:val="24"/>
               </w:rPr>
-              <w:t>Intel R 2.9ghz, 4 GB RAM</w:t>
+              <w:t xml:space="preserve">Intel Core i3 6006u - 2.0 GHz – 4 GB RAM – 64 Bits </w:t>
             </w:r>
           </w:p>
         </w:tc>
@@ -11190,7 +11159,7 @@
                 <w:sz w:val="24"/>
                 <w:szCs w:val="24"/>
               </w:rPr>
-              <w:t>5</w:t>
+              <w:t>1</w:t>
             </w:r>
           </w:p>
         </w:tc>
@@ -11292,8 +11261,10 @@
                 <w:sz w:val="24"/>
                 <w:szCs w:val="24"/>
               </w:rPr>
-              <w:t>No Aplica</w:t>
-            </w:r>
+              <w:t xml:space="preserve"> Aplica</w:t>
+            </w:r>
+            <w:bookmarkStart w:id="0" w:name="_GoBack"/>
+            <w:bookmarkEnd w:id="0"/>
           </w:p>
         </w:tc>
       </w:tr>
@@ -11813,7 +11784,7 @@
 </file>
 
 <file path=word/endnotes.xml><?xml version="1.0" encoding="utf-8"?>
-<w:endnotes xmlns:wpc="http://schemas.microsoft.com/office/word/2010/wordprocessingCanvas" xmlns:cx="http://schemas.microsoft.com/office/drawing/2014/chartex" xmlns:mc="http://schemas.openxmlformats.org/markup-compatibility/2006" xmlns:o="urn:schemas-microsoft-com:office:office" xmlns:r="http://schemas.openxmlformats.org/officeDocument/2006/relationships" xmlns:m="http://schemas.openxmlformats.org/officeDocument/2006/math" xmlns:v="urn:schemas-microsoft-com:vml" xmlns:wp14="http://schemas.microsoft.com/office/word/2010/wordprocessingDrawing" xmlns:wp="http://schemas.openxmlformats.org/drawingml/2006/wordprocessingDrawing" xmlns:w10="urn:schemas-microsoft-com:office:word" xmlns:w="http://schemas.openxmlformats.org/wordprocessingml/2006/main" xmlns:w14="http://schemas.microsoft.com/office/word/2010/wordml" xmlns:w15="http://schemas.microsoft.com/office/word/2012/wordml" xmlns:w16se="http://schemas.microsoft.com/office/word/2015/wordml/symex" xmlns:wpg="http://schemas.microsoft.com/office/word/2010/wordprocessingGroup" xmlns:wpi="http://schemas.microsoft.com/office/word/2010/wordprocessingInk" xmlns:wne="http://schemas.microsoft.com/office/word/2006/wordml" xmlns:wps="http://schemas.microsoft.com/office/word/2010/wordprocessingShape" mc:Ignorable="w14 w15 w16se wp14">
+<w:endnotes xmlns:wpc="http://schemas.microsoft.com/office/word/2010/wordprocessingCanvas" xmlns:cx="http://schemas.microsoft.com/office/drawing/2014/chartex" xmlns:cx1="http://schemas.microsoft.com/office/drawing/2015/9/8/chartex" xmlns:cx2="http://schemas.microsoft.com/office/drawing/2015/10/21/chartex" xmlns:cx3="http://schemas.microsoft.com/office/drawing/2016/5/9/chartex" xmlns:cx4="http://schemas.microsoft.com/office/drawing/2016/5/10/chartex" xmlns:cx5="http://schemas.microsoft.com/office/drawing/2016/5/11/chartex" xmlns:cx6="http://schemas.microsoft.com/office/drawing/2016/5/12/chartex" xmlns:cx7="http://schemas.microsoft.com/office/drawing/2016/5/13/chartex" xmlns:cx8="http://schemas.microsoft.com/office/drawing/2016/5/14/chartex" xmlns:mc="http://schemas.openxmlformats.org/markup-compatibility/2006" xmlns:aink="http://schemas.microsoft.com/office/drawing/2016/ink" xmlns:am3d="http://schemas.microsoft.com/office/drawing/2017/model3d" xmlns:o="urn:schemas-microsoft-com:office:office" xmlns:r="http://schemas.openxmlformats.org/officeDocument/2006/relationships" xmlns:m="http://schemas.openxmlformats.org/officeDocument/2006/math" xmlns:v="urn:schemas-microsoft-com:vml" xmlns:wp14="http://schemas.microsoft.com/office/word/2010/wordprocessingDrawing" xmlns:wp="http://schemas.openxmlformats.org/drawingml/2006/wordprocessingDrawing" xmlns:w10="urn:schemas-microsoft-com:office:word" xmlns:w="http://schemas.openxmlformats.org/wordprocessingml/2006/main" xmlns:w14="http://schemas.microsoft.com/office/word/2010/wordml" xmlns:w15="http://schemas.microsoft.com/office/word/2012/wordml" xmlns:w16cex="http://schemas.microsoft.com/office/word/2018/wordml/cex" xmlns:w16cid="http://schemas.microsoft.com/office/word/2016/wordml/cid" xmlns:w16="http://schemas.microsoft.com/office/word/2018/wordml" xmlns:w16se="http://schemas.microsoft.com/office/word/2015/wordml/symex" xmlns:wpg="http://schemas.microsoft.com/office/word/2010/wordprocessingGroup" xmlns:wpi="http://schemas.microsoft.com/office/word/2010/wordprocessingInk" xmlns:wne="http://schemas.microsoft.com/office/word/2006/wordml" xmlns:wps="http://schemas.microsoft.com/office/word/2010/wordprocessingShape" mc:Ignorable="w14 w15 w16se w16cid w16 w16cex wp14">
   <w:endnote w:type="separator" w:id="-1">
     <w:p>
       <w:pPr>
@@ -11838,7 +11809,7 @@
 </file>
 
 <file path=word/footnotes.xml><?xml version="1.0" encoding="utf-8"?>
-<w:footnotes xmlns:wpc="http://schemas.microsoft.com/office/word/2010/wordprocessingCanvas" xmlns:cx="http://schemas.microsoft.com/office/drawing/2014/chartex" xmlns:mc="http://schemas.openxmlformats.org/markup-compatibility/2006" xmlns:o="urn:schemas-microsoft-com:office:office" xmlns:r="http://schemas.openxmlformats.org/officeDocument/2006/relationships" xmlns:m="http://schemas.openxmlformats.org/officeDocument/2006/math" xmlns:v="urn:schemas-microsoft-com:vml" xmlns:wp14="http://schemas.microsoft.com/office/word/2010/wordprocessingDrawing" xmlns:wp="http://schemas.openxmlformats.org/drawingml/2006/wordprocessingDrawing" xmlns:w10="urn:schemas-microsoft-com:office:word" xmlns:w="http://schemas.openxmlformats.org/wordprocessingml/2006/main" xmlns:w14="http://schemas.microsoft.com/office/word/2010/wordml" xmlns:w15="http://schemas.microsoft.com/office/word/2012/wordml" xmlns:w16se="http://schemas.microsoft.com/office/word/2015/wordml/symex" xmlns:wpg="http://schemas.microsoft.com/office/word/2010/wordprocessingGroup" xmlns:wpi="http://schemas.microsoft.com/office/word/2010/wordprocessingInk" xmlns:wne="http://schemas.microsoft.com/office/word/2006/wordml" xmlns:wps="http://schemas.microsoft.com/office/word/2010/wordprocessingShape" mc:Ignorable="w14 w15 w16se wp14">
+<w:footnotes xmlns:wpc="http://schemas.microsoft.com/office/word/2010/wordprocessingCanvas" xmlns:cx="http://schemas.microsoft.com/office/drawing/2014/chartex" xmlns:cx1="http://schemas.microsoft.com/office/drawing/2015/9/8/chartex" xmlns:cx2="http://schemas.microsoft.com/office/drawing/2015/10/21/chartex" xmlns:cx3="http://schemas.microsoft.com/office/drawing/2016/5/9/chartex" xmlns:cx4="http://schemas.microsoft.com/office/drawing/2016/5/10/chartex" xmlns:cx5="http://schemas.microsoft.com/office/drawing/2016/5/11/chartex" xmlns:cx6="http://schemas.microsoft.com/office/drawing/2016/5/12/chartex" xmlns:cx7="http://schemas.microsoft.com/office/drawing/2016/5/13/chartex" xmlns:cx8="http://schemas.microsoft.com/office/drawing/2016/5/14/chartex" xmlns:mc="http://schemas.openxmlformats.org/markup-compatibility/2006" xmlns:aink="http://schemas.microsoft.com/office/drawing/2016/ink" xmlns:am3d="http://schemas.microsoft.com/office/drawing/2017/model3d" xmlns:o="urn:schemas-microsoft-com:office:office" xmlns:r="http://schemas.openxmlformats.org/officeDocument/2006/relationships" xmlns:m="http://schemas.openxmlformats.org/officeDocument/2006/math" xmlns:v="urn:schemas-microsoft-com:vml" xmlns:wp14="http://schemas.microsoft.com/office/word/2010/wordprocessingDrawing" xmlns:wp="http://schemas.openxmlformats.org/drawingml/2006/wordprocessingDrawing" xmlns:w10="urn:schemas-microsoft-com:office:word" xmlns:w="http://schemas.openxmlformats.org/wordprocessingml/2006/main" xmlns:w14="http://schemas.microsoft.com/office/word/2010/wordml" xmlns:w15="http://schemas.microsoft.com/office/word/2012/wordml" xmlns:w16cex="http://schemas.microsoft.com/office/word/2018/wordml/cex" xmlns:w16cid="http://schemas.microsoft.com/office/word/2016/wordml/cid" xmlns:w16="http://schemas.microsoft.com/office/word/2018/wordml" xmlns:w16se="http://schemas.microsoft.com/office/word/2015/wordml/symex" xmlns:wpg="http://schemas.microsoft.com/office/word/2010/wordprocessingGroup" xmlns:wpi="http://schemas.microsoft.com/office/word/2010/wordprocessingInk" xmlns:wne="http://schemas.microsoft.com/office/word/2006/wordml" xmlns:wps="http://schemas.microsoft.com/office/word/2010/wordprocessingShape" mc:Ignorable="w14 w15 w16se w16cid w16 w16cex wp14">
   <w:footnote w:type="separator" w:id="-1">
     <w:p>
       <w:pPr>
@@ -11863,7 +11834,7 @@
 </file>
 
 <file path=word/header1.xml><?xml version="1.0" encoding="utf-8"?>
-<w:hdr xmlns:wpc="http://schemas.microsoft.com/office/word/2010/wordprocessingCanvas" xmlns:cx="http://schemas.microsoft.com/office/drawing/2014/chartex" xmlns:mc="http://schemas.openxmlformats.org/markup-compatibility/2006" xmlns:o="urn:schemas-microsoft-com:office:office" xmlns:r="http://schemas.openxmlformats.org/officeDocument/2006/relationships" xmlns:m="http://schemas.openxmlformats.org/officeDocument/2006/math" xmlns:v="urn:schemas-microsoft-com:vml" xmlns:wp14="http://schemas.microsoft.com/office/word/2010/wordprocessingDrawing" xmlns:wp="http://schemas.openxmlformats.org/drawingml/2006/wordprocessingDrawing" xmlns:w10="urn:schemas-microsoft-com:office:word" xmlns:w="http://schemas.openxmlformats.org/wordprocessingml/2006/main" xmlns:w14="http://schemas.microsoft.com/office/word/2010/wordml" xmlns:w15="http://schemas.microsoft.com/office/word/2012/wordml" xmlns:w16se="http://schemas.microsoft.com/office/word/2015/wordml/symex" xmlns:wpg="http://schemas.microsoft.com/office/word/2010/wordprocessingGroup" xmlns:wpi="http://schemas.microsoft.com/office/word/2010/wordprocessingInk" xmlns:wne="http://schemas.microsoft.com/office/word/2006/wordml" xmlns:wps="http://schemas.microsoft.com/office/word/2010/wordprocessingShape" mc:Ignorable="w14 w15 w16se wp14">
+<w:hdr xmlns:wpc="http://schemas.microsoft.com/office/word/2010/wordprocessingCanvas" xmlns:cx="http://schemas.microsoft.com/office/drawing/2014/chartex" xmlns:cx1="http://schemas.microsoft.com/office/drawing/2015/9/8/chartex" xmlns:cx2="http://schemas.microsoft.com/office/drawing/2015/10/21/chartex" xmlns:cx3="http://schemas.microsoft.com/office/drawing/2016/5/9/chartex" xmlns:cx4="http://schemas.microsoft.com/office/drawing/2016/5/10/chartex" xmlns:cx5="http://schemas.microsoft.com/office/drawing/2016/5/11/chartex" xmlns:cx6="http://schemas.microsoft.com/office/drawing/2016/5/12/chartex" xmlns:cx7="http://schemas.microsoft.com/office/drawing/2016/5/13/chartex" xmlns:cx8="http://schemas.microsoft.com/office/drawing/2016/5/14/chartex" xmlns:mc="http://schemas.openxmlformats.org/markup-compatibility/2006" xmlns:aink="http://schemas.microsoft.com/office/drawing/2016/ink" xmlns:am3d="http://schemas.microsoft.com/office/drawing/2017/model3d" xmlns:o="urn:schemas-microsoft-com:office:office" xmlns:r="http://schemas.openxmlformats.org/officeDocument/2006/relationships" xmlns:m="http://schemas.openxmlformats.org/officeDocument/2006/math" xmlns:v="urn:schemas-microsoft-com:vml" xmlns:wp14="http://schemas.microsoft.com/office/word/2010/wordprocessingDrawing" xmlns:wp="http://schemas.openxmlformats.org/drawingml/2006/wordprocessingDrawing" xmlns:w10="urn:schemas-microsoft-com:office:word" xmlns:w="http://schemas.openxmlformats.org/wordprocessingml/2006/main" xmlns:w14="http://schemas.microsoft.com/office/word/2010/wordml" xmlns:w15="http://schemas.microsoft.com/office/word/2012/wordml" xmlns:w16cex="http://schemas.microsoft.com/office/word/2018/wordml/cex" xmlns:w16cid="http://schemas.microsoft.com/office/word/2016/wordml/cid" xmlns:w16="http://schemas.microsoft.com/office/word/2018/wordml" xmlns:w16se="http://schemas.microsoft.com/office/word/2015/wordml/symex" xmlns:wpg="http://schemas.microsoft.com/office/word/2010/wordprocessingGroup" xmlns:wpi="http://schemas.microsoft.com/office/word/2010/wordprocessingInk" xmlns:wne="http://schemas.microsoft.com/office/word/2006/wordml" xmlns:wps="http://schemas.microsoft.com/office/word/2010/wordprocessingShape" mc:Ignorable="w14 w15 w16se w16cid w16 w16cex wp14">
   <w:p>
     <w:pPr>
       <w:pBdr>
@@ -11932,7 +11903,7 @@
 </file>
 
 <file path=word/numbering.xml><?xml version="1.0" encoding="utf-8"?>
-<w:numbering xmlns:wpc="http://schemas.microsoft.com/office/word/2010/wordprocessingCanvas" xmlns:cx="http://schemas.microsoft.com/office/drawing/2014/chartex" xmlns:mc="http://schemas.openxmlformats.org/markup-compatibility/2006" xmlns:o="urn:schemas-microsoft-com:office:office" xmlns:r="http://schemas.openxmlformats.org/officeDocument/2006/relationships" xmlns:m="http://schemas.openxmlformats.org/officeDocument/2006/math" xmlns:v="urn:schemas-microsoft-com:vml" xmlns:wp14="http://schemas.microsoft.com/office/word/2010/wordprocessingDrawing" xmlns:wp="http://schemas.openxmlformats.org/drawingml/2006/wordprocessingDrawing" xmlns:w10="urn:schemas-microsoft-com:office:word" xmlns:w="http://schemas.openxmlformats.org/wordprocessingml/2006/main" xmlns:w14="http://schemas.microsoft.com/office/word/2010/wordml" xmlns:w15="http://schemas.microsoft.com/office/word/2012/wordml" xmlns:w16se="http://schemas.microsoft.com/office/word/2015/wordml/symex" xmlns:wpg="http://schemas.microsoft.com/office/word/2010/wordprocessingGroup" xmlns:wpi="http://schemas.microsoft.com/office/word/2010/wordprocessingInk" xmlns:wne="http://schemas.microsoft.com/office/word/2006/wordml" xmlns:wps="http://schemas.microsoft.com/office/word/2010/wordprocessingShape" mc:Ignorable="w14 w15 w16se wp14">
+<w:numbering xmlns:wpc="http://schemas.microsoft.com/office/word/2010/wordprocessingCanvas" xmlns:cx="http://schemas.microsoft.com/office/drawing/2014/chartex" xmlns:cx1="http://schemas.microsoft.com/office/drawing/2015/9/8/chartex" xmlns:cx2="http://schemas.microsoft.com/office/drawing/2015/10/21/chartex" xmlns:cx3="http://schemas.microsoft.com/office/drawing/2016/5/9/chartex" xmlns:cx4="http://schemas.microsoft.com/office/drawing/2016/5/10/chartex" xmlns:cx5="http://schemas.microsoft.com/office/drawing/2016/5/11/chartex" xmlns:cx6="http://schemas.microsoft.com/office/drawing/2016/5/12/chartex" xmlns:cx7="http://schemas.microsoft.com/office/drawing/2016/5/13/chartex" xmlns:cx8="http://schemas.microsoft.com/office/drawing/2016/5/14/chartex" xmlns:mc="http://schemas.openxmlformats.org/markup-compatibility/2006" xmlns:aink="http://schemas.microsoft.com/office/drawing/2016/ink" xmlns:am3d="http://schemas.microsoft.com/office/drawing/2017/model3d" xmlns:o="urn:schemas-microsoft-com:office:office" xmlns:r="http://schemas.openxmlformats.org/officeDocument/2006/relationships" xmlns:m="http://schemas.openxmlformats.org/officeDocument/2006/math" xmlns:v="urn:schemas-microsoft-com:vml" xmlns:wp14="http://schemas.microsoft.com/office/word/2010/wordprocessingDrawing" xmlns:wp="http://schemas.openxmlformats.org/drawingml/2006/wordprocessingDrawing" xmlns:w10="urn:schemas-microsoft-com:office:word" xmlns:w="http://schemas.openxmlformats.org/wordprocessingml/2006/main" xmlns:w14="http://schemas.microsoft.com/office/word/2010/wordml" xmlns:w15="http://schemas.microsoft.com/office/word/2012/wordml" xmlns:w16cex="http://schemas.microsoft.com/office/word/2018/wordml/cex" xmlns:w16cid="http://schemas.microsoft.com/office/word/2016/wordml/cid" xmlns:w16="http://schemas.microsoft.com/office/word/2018/wordml" xmlns:w16se="http://schemas.microsoft.com/office/word/2015/wordml/symex" xmlns:wpg="http://schemas.microsoft.com/office/word/2010/wordprocessingGroup" xmlns:wpi="http://schemas.microsoft.com/office/word/2010/wordprocessingInk" xmlns:wne="http://schemas.microsoft.com/office/word/2006/wordml" xmlns:wps="http://schemas.microsoft.com/office/word/2010/wordprocessingShape" mc:Ignorable="w14 w15 w16se w16cid w16 w16cex wp14">
   <w:abstractNum w:abstractNumId="0" w15:restartNumberingAfterBreak="0">
     <w:nsid w:val="0BE873E4"/>
     <w:multiLevelType w:val="multilevel"/>
@@ -12295,7 +12266,7 @@
 </file>
 
 <file path=word/styles.xml><?xml version="1.0" encoding="utf-8"?>
-<w:styles xmlns:mc="http://schemas.openxmlformats.org/markup-compatibility/2006" xmlns:r="http://schemas.openxmlformats.org/officeDocument/2006/relationships" xmlns:w="http://schemas.openxmlformats.org/wordprocessingml/2006/main" xmlns:w14="http://schemas.microsoft.com/office/word/2010/wordml" xmlns:w15="http://schemas.microsoft.com/office/word/2012/wordml" xmlns:w16se="http://schemas.microsoft.com/office/word/2015/wordml/symex" mc:Ignorable="w14 w15 w16se">
+<w:styles xmlns:mc="http://schemas.openxmlformats.org/markup-compatibility/2006" xmlns:r="http://schemas.openxmlformats.org/officeDocument/2006/relationships" xmlns:w="http://schemas.openxmlformats.org/wordprocessingml/2006/main" xmlns:w14="http://schemas.microsoft.com/office/word/2010/wordml" xmlns:w15="http://schemas.microsoft.com/office/word/2012/wordml" xmlns:w16cex="http://schemas.microsoft.com/office/word/2018/wordml/cex" xmlns:w16cid="http://schemas.microsoft.com/office/word/2016/wordml/cid" xmlns:w16="http://schemas.microsoft.com/office/word/2018/wordml" xmlns:w16se="http://schemas.microsoft.com/office/word/2015/wordml/symex" mc:Ignorable="w14 w15 w16se w16cid w16 w16cex">
   <w:docDefaults>
     <w:rPrDefault>
       <w:rPr>
@@ -12311,7 +12282,7 @@
       </w:pPr>
     </w:pPrDefault>
   </w:docDefaults>
-  <w:latentStyles w:defLockedState="0" w:defUIPriority="99" w:defSemiHidden="0" w:defUnhideWhenUsed="0" w:defQFormat="0" w:count="371">
+  <w:latentStyles w:defLockedState="0" w:defUIPriority="99" w:defSemiHidden="0" w:defUnhideWhenUsed="0" w:defQFormat="0" w:count="376">
     <w:lsdException w:name="Normal" w:uiPriority="0" w:qFormat="1"/>
     <w:lsdException w:name="heading 1" w:uiPriority="9" w:qFormat="1"/>
     <w:lsdException w:name="heading 2" w:semiHidden="1" w:uiPriority="9" w:unhideWhenUsed="1" w:qFormat="1"/>
@@ -12683,6 +12654,11 @@
     <w:lsdException w:name="List Table 5 Dark Accent 6" w:uiPriority="50"/>
     <w:lsdException w:name="List Table 6 Colorful Accent 6" w:uiPriority="51"/>
     <w:lsdException w:name="List Table 7 Colorful Accent 6" w:uiPriority="52"/>
+    <w:lsdException w:name="Mention" w:semiHidden="1" w:unhideWhenUsed="1"/>
+    <w:lsdException w:name="Smart Hyperlink" w:semiHidden="1" w:unhideWhenUsed="1"/>
+    <w:lsdException w:name="Hashtag" w:semiHidden="1" w:unhideWhenUsed="1"/>
+    <w:lsdException w:name="Unresolved Mention" w:semiHidden="1" w:unhideWhenUsed="1"/>
+    <w:lsdException w:name="Smart Link" w:semiHidden="1" w:unhideWhenUsed="1"/>
   </w:latentStyles>
   <w:style w:type="paragraph" w:default="1" w:styleId="Normal">
     <w:name w:val="Normal"/>

</xml_diff>

<commit_message>
Update: Se Actualiza Documentación
</commit_message>
<xml_diff>
--- a/5-Implementación/01- Informe_Técnico/01- Informe Técnico.docx
+++ b/5-Implementación/01- Informe_Técnico/01- Informe Técnico.docx
@@ -9005,7 +9005,7 @@
                 <w:sz w:val="24"/>
                 <w:szCs w:val="24"/>
               </w:rPr>
-              <w:t>No Aplica</w:t>
+              <w:t>Aplica</w:t>
             </w:r>
           </w:p>
         </w:tc>
@@ -9125,7 +9125,7 @@
                 <w:sz w:val="24"/>
                 <w:szCs w:val="24"/>
               </w:rPr>
-              <w:t>No Aplica</w:t>
+              <w:t>Aplica</w:t>
             </w:r>
           </w:p>
         </w:tc>
@@ -9245,7 +9245,7 @@
                 <w:sz w:val="24"/>
                 <w:szCs w:val="24"/>
               </w:rPr>
-              <w:t>No Aplica</w:t>
+              <w:t>Aplica</w:t>
             </w:r>
           </w:p>
         </w:tc>
@@ -9355,19 +9355,20 @@
                 <w:between w:val="nil"/>
               </w:pBdr>
               <w:spacing w:before="0" w:line="240" w:lineRule="auto"/>
-              <w:rPr>
-                <w:rFonts w:ascii="Times New Roman" w:eastAsia="Times New Roman" w:hAnsi="Times New Roman" w:cs="Times New Roman"/>
-                <w:sz w:val="24"/>
-                <w:szCs w:val="24"/>
-              </w:rPr>
-            </w:pPr>
-            <w:r>
-              <w:rPr>
-                <w:rFonts w:ascii="Times New Roman" w:eastAsia="Times New Roman" w:hAnsi="Times New Roman" w:cs="Times New Roman"/>
-                <w:sz w:val="24"/>
-                <w:szCs w:val="24"/>
-              </w:rPr>
-              <w:t xml:space="preserve">Intel R 2.9ghz, 4 GB RAM </w:t>
+              <w:jc w:val="center"/>
+              <w:rPr>
+                <w:rFonts w:ascii="Times New Roman" w:eastAsia="Times New Roman" w:hAnsi="Times New Roman" w:cs="Times New Roman"/>
+                <w:sz w:val="24"/>
+                <w:szCs w:val="24"/>
+              </w:rPr>
+            </w:pPr>
+            <w:r>
+              <w:rPr>
+                <w:rFonts w:ascii="Times New Roman" w:eastAsia="Times New Roman" w:hAnsi="Times New Roman" w:cs="Times New Roman"/>
+                <w:sz w:val="24"/>
+                <w:szCs w:val="24"/>
+              </w:rPr>
+              <w:t>Intel Core i3 6006u - 2.0 GHz – 4 GB RAM – 64 Bits</w:t>
             </w:r>
           </w:p>
         </w:tc>
@@ -9607,7 +9608,7 @@
                 <w:sz w:val="24"/>
                 <w:szCs w:val="24"/>
               </w:rPr>
-              <w:t>No Aplica</w:t>
+              <w:t>Aplica</w:t>
             </w:r>
           </w:p>
         </w:tc>
@@ -9961,7 +9962,7 @@
                 <w:sz w:val="24"/>
                 <w:szCs w:val="24"/>
               </w:rPr>
-              <w:t>No Aplica</w:t>
+              <w:t>Aplica</w:t>
             </w:r>
           </w:p>
         </w:tc>
@@ -10862,7 +10863,7 @@
                 <w:sz w:val="24"/>
                 <w:szCs w:val="24"/>
               </w:rPr>
-              <w:t>5</w:t>
+              <w:t>1</w:t>
             </w:r>
           </w:p>
         </w:tc>
@@ -11263,8 +11264,6 @@
               </w:rPr>
               <w:t xml:space="preserve"> Aplica</w:t>
             </w:r>
-            <w:bookmarkStart w:id="0" w:name="_GoBack"/>
-            <w:bookmarkEnd w:id="0"/>
           </w:p>
         </w:tc>
       </w:tr>
@@ -11425,7 +11424,25 @@
           <w:sz w:val="24"/>
           <w:szCs w:val="24"/>
         </w:rPr>
-        <w:t>De acuerdo con el informe realizado, y los criterios de requerimientos para el software Kyukeisho, necesitamos mejorar el software ya que falta terminar algunos documentos, algunas mejoras de codificación.</w:t>
+        <w:t>De acuerdo con el informe realizado, y los criterios de requerimientos para el software Kyukeisho,</w:t>
+      </w:r>
+      <w:r>
+        <w:rPr>
+          <w:rFonts w:ascii="Times New Roman" w:eastAsia="Times New Roman" w:hAnsi="Times New Roman" w:cs="Times New Roman"/>
+          <w:sz w:val="24"/>
+          <w:szCs w:val="24"/>
+        </w:rPr>
+        <w:t xml:space="preserve"> se cumplen con algunos requerimientos de software necesario para </w:t>
+      </w:r>
+      <w:bookmarkStart w:id="0" w:name="_GoBack"/>
+      <w:bookmarkEnd w:id="0"/>
+      <w:r>
+        <w:rPr>
+          <w:rFonts w:ascii="Times New Roman" w:eastAsia="Times New Roman" w:hAnsi="Times New Roman" w:cs="Times New Roman"/>
+          <w:sz w:val="24"/>
+          <w:szCs w:val="24"/>
+        </w:rPr>
+        <w:t>mejorar el software ya que falta terminar algunos documentos, algunas mejoras de codificación.</w:t>
       </w:r>
     </w:p>
     <w:p>

</xml_diff>